<commit_message>
docs: finalizacao da vrs 1.0 dos requisitos nao funcionais
</commit_message>
<xml_diff>
--- a/docs/especificacaoDeRequisitos/taskSync_especificacaoDeRequisitosNaoFuncionais_vrs1.0.docx
+++ b/docs/especificacaoDeRequisitos/taskSync_especificacaoDeRequisitosNaoFuncionais_vrs1.0.docx
@@ -91,6 +91,12 @@
     </w:p>
     <w:sdt>
       <w:sdtPr>
+        <w:rPr>
+          <w:rFonts w:asciiTheme="minorHAnsi" w:eastAsiaTheme="minorHAnsi" w:hAnsiTheme="minorHAnsi" w:cstheme="minorBidi"/>
+          <w:color w:val="404040" w:themeColor="text1" w:themeTint="BF"/>
+          <w:sz w:val="18"/>
+          <w:szCs w:val="20"/>
+        </w:rPr>
         <w:id w:val="1738049309"/>
         <w:docPartObj>
           <w:docPartGallery w:val="Table of Contents"/>
@@ -99,12 +105,8 @@
       </w:sdtPr>
       <w:sdtEndPr>
         <w:rPr>
-          <w:rFonts w:asciiTheme="minorHAnsi" w:eastAsiaTheme="minorHAnsi" w:hAnsiTheme="minorHAnsi" w:cstheme="minorBidi"/>
           <w:b/>
           <w:bCs/>
-          <w:color w:val="404040" w:themeColor="text1" w:themeTint="BF"/>
-          <w:sz w:val="18"/>
-          <w:szCs w:val="20"/>
         </w:rPr>
       </w:sdtEndPr>
       <w:sdtContent>
@@ -142,7 +144,7 @@
           <w:r>
             <w:fldChar w:fldCharType="separate"/>
           </w:r>
-          <w:hyperlink w:anchor="_Toc169247427" w:history="1">
+          <w:hyperlink w:anchor="_Toc169881699" w:history="1">
             <w:r>
               <w:rPr>
                 <w:rStyle w:val="Hyperlink"/>
@@ -188,7 +190,7 @@
                 <w:noProof/>
                 <w:webHidden/>
               </w:rPr>
-              <w:instrText xml:space="preserve"> PAGEREF _Toc169247427 \h </w:instrText>
+              <w:instrText xml:space="preserve"> PAGEREF _Toc169881699 \h </w:instrText>
             </w:r>
             <w:r>
               <w:rPr>
@@ -235,7 +237,7 @@
               <w14:ligatures w14:val="standardContextual"/>
             </w:rPr>
           </w:pPr>
-          <w:hyperlink w:anchor="_Toc169247428" w:history="1">
+          <w:hyperlink w:anchor="_Toc169881700" w:history="1">
             <w:r>
               <w:rPr>
                 <w:rStyle w:val="Hyperlink"/>
@@ -262,7 +264,7 @@
                 <w:noProof/>
                 <w:webHidden/>
               </w:rPr>
-              <w:instrText xml:space="preserve"> PAGEREF _Toc169247428 \h </w:instrText>
+              <w:instrText xml:space="preserve"> PAGEREF _Toc169881700 \h </w:instrText>
             </w:r>
             <w:r>
               <w:rPr>
@@ -310,7 +312,7 @@
               <w14:ligatures w14:val="standardContextual"/>
             </w:rPr>
           </w:pPr>
-          <w:hyperlink w:anchor="_Toc169247429" w:history="1">
+          <w:hyperlink w:anchor="_Toc169881701" w:history="1">
             <w:r>
               <w:rPr>
                 <w:rStyle w:val="Hyperlink"/>
@@ -356,7 +358,7 @@
                 <w:noProof/>
                 <w:webHidden/>
               </w:rPr>
-              <w:instrText xml:space="preserve"> PAGEREF _Toc169247429 \h </w:instrText>
+              <w:instrText xml:space="preserve"> PAGEREF _Toc169881701 \h </w:instrText>
             </w:r>
             <w:r>
               <w:rPr>
@@ -403,7 +405,7 @@
               <w14:ligatures w14:val="standardContextual"/>
             </w:rPr>
           </w:pPr>
-          <w:hyperlink w:anchor="_Toc169247430" w:history="1">
+          <w:hyperlink w:anchor="_Toc169881702" w:history="1">
             <w:r>
               <w:rPr>
                 <w:rStyle w:val="Hyperlink"/>
@@ -430,7 +432,7 @@
                 <w:noProof/>
                 <w:webHidden/>
               </w:rPr>
-              <w:instrText xml:space="preserve"> PAGEREF _Toc169247430 \h </w:instrText>
+              <w:instrText xml:space="preserve"> PAGEREF _Toc169881702 \h </w:instrText>
             </w:r>
             <w:r>
               <w:rPr>
@@ -478,7 +480,7 @@
               <w14:ligatures w14:val="standardContextual"/>
             </w:rPr>
           </w:pPr>
-          <w:hyperlink w:anchor="_Toc169247431" w:history="1">
+          <w:hyperlink w:anchor="_Toc169881703" w:history="1">
             <w:r>
               <w:rPr>
                 <w:rStyle w:val="Hyperlink"/>
@@ -524,7 +526,7 @@
                 <w:noProof/>
                 <w:webHidden/>
               </w:rPr>
-              <w:instrText xml:space="preserve"> PAGEREF _Toc169247431 \h </w:instrText>
+              <w:instrText xml:space="preserve"> PAGEREF _Toc169881703 \h </w:instrText>
             </w:r>
             <w:r>
               <w:rPr>
@@ -571,7 +573,7 @@
               <w14:ligatures w14:val="standardContextual"/>
             </w:rPr>
           </w:pPr>
-          <w:hyperlink w:anchor="_Toc169247432" w:history="1">
+          <w:hyperlink w:anchor="_Toc169881704" w:history="1">
             <w:r>
               <w:rPr>
                 <w:rStyle w:val="Hyperlink"/>
@@ -598,7 +600,7 @@
                 <w:noProof/>
                 <w:webHidden/>
               </w:rPr>
-              <w:instrText xml:space="preserve"> PAGEREF _Toc169247432 \h </w:instrText>
+              <w:instrText xml:space="preserve"> PAGEREF _Toc169881704 \h </w:instrText>
             </w:r>
             <w:r>
               <w:rPr>
@@ -646,7 +648,7 @@
               <w14:ligatures w14:val="standardContextual"/>
             </w:rPr>
           </w:pPr>
-          <w:hyperlink w:anchor="_Toc169247433" w:history="1">
+          <w:hyperlink w:anchor="_Toc169881705" w:history="1">
             <w:r>
               <w:rPr>
                 <w:rStyle w:val="Hyperlink"/>
@@ -692,7 +694,7 @@
                 <w:noProof/>
                 <w:webHidden/>
               </w:rPr>
-              <w:instrText xml:space="preserve"> PAGEREF _Toc169247433 \h </w:instrText>
+              <w:instrText xml:space="preserve"> PAGEREF _Toc169881705 \h </w:instrText>
             </w:r>
             <w:r>
               <w:rPr>
@@ -739,7 +741,7 @@
               <w14:ligatures w14:val="standardContextual"/>
             </w:rPr>
           </w:pPr>
-          <w:hyperlink w:anchor="_Toc169247434" w:history="1">
+          <w:hyperlink w:anchor="_Toc169881706" w:history="1">
             <w:r>
               <w:rPr>
                 <w:rStyle w:val="Hyperlink"/>
@@ -766,7 +768,7 @@
                 <w:noProof/>
                 <w:webHidden/>
               </w:rPr>
-              <w:instrText xml:space="preserve"> PAGEREF _Toc169247434 \h </w:instrText>
+              <w:instrText xml:space="preserve"> PAGEREF _Toc169881706 \h </w:instrText>
             </w:r>
             <w:r>
               <w:rPr>
@@ -814,7 +816,7 @@
               <w14:ligatures w14:val="standardContextual"/>
             </w:rPr>
           </w:pPr>
-          <w:hyperlink w:anchor="_Toc169247435" w:history="1">
+          <w:hyperlink w:anchor="_Toc169881707" w:history="1">
             <w:r>
               <w:rPr>
                 <w:rStyle w:val="Hyperlink"/>
@@ -839,7 +841,7 @@
                 <w:rStyle w:val="Hyperlink"/>
                 <w:noProof/>
               </w:rPr>
-              <w:t>Sistema Windows</w:t>
+              <w:t>Sistema Operacional</w:t>
             </w:r>
             <w:r>
               <w:rPr>
@@ -860,7 +862,7 @@
                 <w:noProof/>
                 <w:webHidden/>
               </w:rPr>
-              <w:instrText xml:space="preserve"> PAGEREF _Toc169247435 \h </w:instrText>
+              <w:instrText xml:space="preserve"> PAGEREF _Toc169881707 \h </w:instrText>
             </w:r>
             <w:r>
               <w:rPr>
@@ -908,7 +910,7 @@
               <w14:ligatures w14:val="standardContextual"/>
             </w:rPr>
           </w:pPr>
-          <w:hyperlink w:anchor="_Toc169247436" w:history="1">
+          <w:hyperlink w:anchor="_Toc169881708" w:history="1">
             <w:r>
               <w:rPr>
                 <w:rStyle w:val="Hyperlink"/>
@@ -954,7 +956,7 @@
                 <w:noProof/>
                 <w:webHidden/>
               </w:rPr>
-              <w:instrText xml:space="preserve"> PAGEREF _Toc169247436 \h </w:instrText>
+              <w:instrText xml:space="preserve"> PAGEREF _Toc169881708 \h </w:instrText>
             </w:r>
             <w:r>
               <w:rPr>
@@ -1001,7 +1003,7 @@
               <w14:ligatures w14:val="standardContextual"/>
             </w:rPr>
           </w:pPr>
-          <w:hyperlink w:anchor="_Toc169247437" w:history="1">
+          <w:hyperlink w:anchor="_Toc169881709" w:history="1">
             <w:r>
               <w:rPr>
                 <w:rStyle w:val="Hyperlink"/>
@@ -1028,7 +1030,7 @@
                 <w:noProof/>
                 <w:webHidden/>
               </w:rPr>
-              <w:instrText xml:space="preserve"> PAGEREF _Toc169247437 \h </w:instrText>
+              <w:instrText xml:space="preserve"> PAGEREF _Toc169881709 \h </w:instrText>
             </w:r>
             <w:r>
               <w:rPr>
@@ -1075,7 +1077,7 @@
               <w14:ligatures w14:val="standardContextual"/>
             </w:rPr>
           </w:pPr>
-          <w:hyperlink w:anchor="_Toc169247438" w:history="1">
+          <w:hyperlink w:anchor="_Toc169881710" w:history="1">
             <w:r>
               <w:rPr>
                 <w:rStyle w:val="Hyperlink"/>
@@ -1102,7 +1104,7 @@
                 <w:noProof/>
                 <w:webHidden/>
               </w:rPr>
-              <w:instrText xml:space="preserve"> PAGEREF _Toc169247438 \h </w:instrText>
+              <w:instrText xml:space="preserve"> PAGEREF _Toc169881710 \h </w:instrText>
             </w:r>
             <w:r>
               <w:rPr>
@@ -1150,7 +1152,7 @@
               <w14:ligatures w14:val="standardContextual"/>
             </w:rPr>
           </w:pPr>
-          <w:hyperlink w:anchor="_Toc169247439" w:history="1">
+          <w:hyperlink w:anchor="_Toc169881711" w:history="1">
             <w:r>
               <w:rPr>
                 <w:rStyle w:val="Hyperlink"/>
@@ -1196,7 +1198,7 @@
                 <w:noProof/>
                 <w:webHidden/>
               </w:rPr>
-              <w:instrText xml:space="preserve"> PAGEREF _Toc169247439 \h </w:instrText>
+              <w:instrText xml:space="preserve"> PAGEREF _Toc169881711 \h </w:instrText>
             </w:r>
             <w:r>
               <w:rPr>
@@ -1217,80 +1219,6 @@
                 <w:webHidden/>
               </w:rPr>
               <w:t>2</w:t>
-            </w:r>
-            <w:r>
-              <w:rPr>
-                <w:noProof/>
-                <w:webHidden/>
-              </w:rPr>
-              <w:fldChar w:fldCharType="end"/>
-            </w:r>
-          </w:hyperlink>
-        </w:p>
-        <w:p>
-          <w:pPr>
-            <w:pStyle w:val="Sumrio3"/>
-            <w:tabs>
-              <w:tab w:val="right" w:leader="dot" w:pos="9017"/>
-            </w:tabs>
-            <w:rPr>
-              <w:rFonts w:eastAsiaTheme="minorEastAsia"/>
-              <w:noProof/>
-              <w:color w:val="auto"/>
-              <w:kern w:val="2"/>
-              <w:sz w:val="24"/>
-              <w:szCs w:val="24"/>
-              <w14:ligatures w14:val="standardContextual"/>
-            </w:rPr>
-          </w:pPr>
-          <w:hyperlink w:anchor="_Toc169247440" w:history="1">
-            <w:r>
-              <w:rPr>
-                <w:rStyle w:val="Hyperlink"/>
-                <w:noProof/>
-              </w:rPr>
-              <w:t>2.3 Padrão</w:t>
-            </w:r>
-            <w:r>
-              <w:rPr>
-                <w:noProof/>
-                <w:webHidden/>
-              </w:rPr>
-              <w:tab/>
-            </w:r>
-            <w:r>
-              <w:rPr>
-                <w:noProof/>
-                <w:webHidden/>
-              </w:rPr>
-              <w:fldChar w:fldCharType="begin"/>
-            </w:r>
-            <w:r>
-              <w:rPr>
-                <w:noProof/>
-                <w:webHidden/>
-              </w:rPr>
-              <w:instrText xml:space="preserve"> PAGEREF _Toc169247440 \h </w:instrText>
-            </w:r>
-            <w:r>
-              <w:rPr>
-                <w:noProof/>
-                <w:webHidden/>
-              </w:rPr>
-            </w:r>
-            <w:r>
-              <w:rPr>
-                <w:noProof/>
-                <w:webHidden/>
-              </w:rPr>
-              <w:fldChar w:fldCharType="separate"/>
-            </w:r>
-            <w:r>
-              <w:rPr>
-                <w:noProof/>
-                <w:webHidden/>
-              </w:rPr>
-              <w:t>3</w:t>
             </w:r>
             <w:r>
               <w:rPr>
@@ -1318,7 +1246,7 @@
               <w14:ligatures w14:val="standardContextual"/>
             </w:rPr>
           </w:pPr>
-          <w:hyperlink w:anchor="_Toc169247441" w:history="1">
+          <w:hyperlink w:anchor="_Toc169881712" w:history="1">
             <w:r>
               <w:rPr>
                 <w:rStyle w:val="Hyperlink"/>
@@ -1343,6 +1271,174 @@
                 <w:rStyle w:val="Hyperlink"/>
                 <w:noProof/>
               </w:rPr>
+              <w:t>Framework Angular</w:t>
+            </w:r>
+            <w:r>
+              <w:rPr>
+                <w:noProof/>
+                <w:webHidden/>
+              </w:rPr>
+              <w:tab/>
+            </w:r>
+            <w:r>
+              <w:rPr>
+                <w:noProof/>
+                <w:webHidden/>
+              </w:rPr>
+              <w:fldChar w:fldCharType="begin"/>
+            </w:r>
+            <w:r>
+              <w:rPr>
+                <w:noProof/>
+                <w:webHidden/>
+              </w:rPr>
+              <w:instrText xml:space="preserve"> PAGEREF _Toc169881712 \h </w:instrText>
+            </w:r>
+            <w:r>
+              <w:rPr>
+                <w:noProof/>
+                <w:webHidden/>
+              </w:rPr>
+            </w:r>
+            <w:r>
+              <w:rPr>
+                <w:noProof/>
+                <w:webHidden/>
+              </w:rPr>
+              <w:fldChar w:fldCharType="separate"/>
+            </w:r>
+            <w:r>
+              <w:rPr>
+                <w:noProof/>
+                <w:webHidden/>
+              </w:rPr>
+              <w:t>2</w:t>
+            </w:r>
+            <w:r>
+              <w:rPr>
+                <w:noProof/>
+                <w:webHidden/>
+              </w:rPr>
+              <w:fldChar w:fldCharType="end"/>
+            </w:r>
+          </w:hyperlink>
+        </w:p>
+        <w:p>
+          <w:pPr>
+            <w:pStyle w:val="Sumrio3"/>
+            <w:tabs>
+              <w:tab w:val="right" w:leader="dot" w:pos="9017"/>
+            </w:tabs>
+            <w:rPr>
+              <w:rFonts w:eastAsiaTheme="minorEastAsia"/>
+              <w:noProof/>
+              <w:color w:val="auto"/>
+              <w:kern w:val="2"/>
+              <w:sz w:val="24"/>
+              <w:szCs w:val="24"/>
+              <w14:ligatures w14:val="standardContextual"/>
+            </w:rPr>
+          </w:pPr>
+          <w:hyperlink w:anchor="_Toc169881713" w:history="1">
+            <w:r>
+              <w:rPr>
+                <w:rStyle w:val="Hyperlink"/>
+                <w:noProof/>
+              </w:rPr>
+              <w:t>2.3 Padrão</w:t>
+            </w:r>
+            <w:r>
+              <w:rPr>
+                <w:noProof/>
+                <w:webHidden/>
+              </w:rPr>
+              <w:tab/>
+            </w:r>
+            <w:r>
+              <w:rPr>
+                <w:noProof/>
+                <w:webHidden/>
+              </w:rPr>
+              <w:fldChar w:fldCharType="begin"/>
+            </w:r>
+            <w:r>
+              <w:rPr>
+                <w:noProof/>
+                <w:webHidden/>
+              </w:rPr>
+              <w:instrText xml:space="preserve"> PAGEREF _Toc169881713 \h </w:instrText>
+            </w:r>
+            <w:r>
+              <w:rPr>
+                <w:noProof/>
+                <w:webHidden/>
+              </w:rPr>
+            </w:r>
+            <w:r>
+              <w:rPr>
+                <w:noProof/>
+                <w:webHidden/>
+              </w:rPr>
+              <w:fldChar w:fldCharType="separate"/>
+            </w:r>
+            <w:r>
+              <w:rPr>
+                <w:noProof/>
+                <w:webHidden/>
+              </w:rPr>
+              <w:t>3</w:t>
+            </w:r>
+            <w:r>
+              <w:rPr>
+                <w:noProof/>
+                <w:webHidden/>
+              </w:rPr>
+              <w:fldChar w:fldCharType="end"/>
+            </w:r>
+          </w:hyperlink>
+        </w:p>
+        <w:p>
+          <w:pPr>
+            <w:pStyle w:val="Sumrio6"/>
+            <w:tabs>
+              <w:tab w:val="left" w:pos="1920"/>
+              <w:tab w:val="right" w:leader="dot" w:pos="9017"/>
+            </w:tabs>
+            <w:rPr>
+              <w:rFonts w:eastAsiaTheme="minorEastAsia"/>
+              <w:noProof/>
+              <w:color w:val="auto"/>
+              <w:kern w:val="2"/>
+              <w:sz w:val="24"/>
+              <w:szCs w:val="24"/>
+              <w14:ligatures w14:val="standardContextual"/>
+            </w:rPr>
+          </w:pPr>
+          <w:hyperlink w:anchor="_Toc169881714" w:history="1">
+            <w:r>
+              <w:rPr>
+                <w:rStyle w:val="Hyperlink"/>
+                <w:noProof/>
+              </w:rPr>
+              <w:t>RNF 07.</w:t>
+            </w:r>
+            <w:r>
+              <w:rPr>
+                <w:rFonts w:eastAsiaTheme="minorEastAsia"/>
+                <w:noProof/>
+                <w:color w:val="auto"/>
+                <w:kern w:val="2"/>
+                <w:sz w:val="24"/>
+                <w:szCs w:val="24"/>
+                <w14:ligatures w14:val="standardContextual"/>
+              </w:rPr>
+              <w:tab/>
+            </w:r>
+            <w:r>
+              <w:rPr>
+                <w:rStyle w:val="Hyperlink"/>
+                <w:noProof/>
+              </w:rPr>
               <w:t>Documentação</w:t>
             </w:r>
             <w:r>
@@ -1364,7 +1460,7 @@
                 <w:noProof/>
                 <w:webHidden/>
               </w:rPr>
-              <w:instrText xml:space="preserve"> PAGEREF _Toc169247441 \h </w:instrText>
+              <w:instrText xml:space="preserve"> PAGEREF _Toc169881714 \h </w:instrText>
             </w:r>
             <w:r>
               <w:rPr>
@@ -1412,7 +1508,7 @@
               <w14:ligatures w14:val="standardContextual"/>
             </w:rPr>
           </w:pPr>
-          <w:hyperlink w:anchor="_Toc169247442" w:history="1">
+          <w:hyperlink w:anchor="_Toc169881715" w:history="1">
             <w:r>
               <w:rPr>
                 <w:rStyle w:val="Hyperlink"/>
@@ -1458,7 +1554,7 @@
                 <w:noProof/>
                 <w:webHidden/>
               </w:rPr>
-              <w:instrText xml:space="preserve"> PAGEREF _Toc169247442 \h </w:instrText>
+              <w:instrText xml:space="preserve"> PAGEREF _Toc169881715 \h </w:instrText>
             </w:r>
             <w:r>
               <w:rPr>
@@ -1505,7 +1601,7 @@
               <w14:ligatures w14:val="standardContextual"/>
             </w:rPr>
           </w:pPr>
-          <w:hyperlink w:anchor="_Toc169247443" w:history="1">
+          <w:hyperlink w:anchor="_Toc169881716" w:history="1">
             <w:r>
               <w:rPr>
                 <w:rStyle w:val="Hyperlink"/>
@@ -1532,7 +1628,7 @@
                 <w:noProof/>
                 <w:webHidden/>
               </w:rPr>
-              <w:instrText xml:space="preserve"> PAGEREF _Toc169247443 \h </w:instrText>
+              <w:instrText xml:space="preserve"> PAGEREF _Toc169881716 \h </w:instrText>
             </w:r>
             <w:r>
               <w:rPr>
@@ -1579,7 +1675,7 @@
               <w14:ligatures w14:val="standardContextual"/>
             </w:rPr>
           </w:pPr>
-          <w:hyperlink w:anchor="_Toc169247444" w:history="1">
+          <w:hyperlink w:anchor="_Toc169881717" w:history="1">
             <w:r>
               <w:rPr>
                 <w:rStyle w:val="Hyperlink"/>
@@ -1606,7 +1702,7 @@
                 <w:noProof/>
                 <w:webHidden/>
               </w:rPr>
-              <w:instrText xml:space="preserve"> PAGEREF _Toc169247444 \h </w:instrText>
+              <w:instrText xml:space="preserve"> PAGEREF _Toc169881717 \h </w:instrText>
             </w:r>
             <w:r>
               <w:rPr>
@@ -1654,13 +1750,13 @@
               <w14:ligatures w14:val="standardContextual"/>
             </w:rPr>
           </w:pPr>
-          <w:hyperlink w:anchor="_Toc169247445" w:history="1">
+          <w:hyperlink w:anchor="_Toc169881718" w:history="1">
             <w:r>
               <w:rPr>
                 <w:rStyle w:val="Hyperlink"/>
                 <w:noProof/>
               </w:rPr>
-              <w:t>RNF 07.</w:t>
+              <w:t>RNF 08.</w:t>
             </w:r>
             <w:r>
               <w:rPr>
@@ -1700,7 +1796,7 @@
                 <w:noProof/>
                 <w:webHidden/>
               </w:rPr>
-              <w:instrText xml:space="preserve"> PAGEREF _Toc169247445 \h </w:instrText>
+              <w:instrText xml:space="preserve"> PAGEREF _Toc169881718 \h </w:instrText>
             </w:r>
             <w:r>
               <w:rPr>
@@ -1747,7 +1843,7 @@
               <w14:ligatures w14:val="standardContextual"/>
             </w:rPr>
           </w:pPr>
-          <w:hyperlink w:anchor="_Toc169247446" w:history="1">
+          <w:hyperlink w:anchor="_Toc169881719" w:history="1">
             <w:r>
               <w:rPr>
                 <w:rStyle w:val="Hyperlink"/>
@@ -1774,7 +1870,7 @@
                 <w:noProof/>
                 <w:webHidden/>
               </w:rPr>
-              <w:instrText xml:space="preserve"> PAGEREF _Toc169247446 \h </w:instrText>
+              <w:instrText xml:space="preserve"> PAGEREF _Toc169881719 \h </w:instrText>
             </w:r>
             <w:r>
               <w:rPr>
@@ -1822,7 +1918,7 @@
       <w:pPr>
         <w:pStyle w:val="Ttulo2"/>
       </w:pPr>
-      <w:bookmarkStart w:id="0" w:name="_Toc169247427"/>
+      <w:bookmarkStart w:id="0" w:name="_Toc169881699"/>
       <w:r>
         <w:t>Produto</w:t>
       </w:r>
@@ -1836,7 +1932,7 @@
       <w:pPr>
         <w:pStyle w:val="Ttulo3"/>
       </w:pPr>
-      <w:bookmarkStart w:id="1" w:name="_Toc169247428"/>
+      <w:bookmarkStart w:id="1" w:name="_Toc169881700"/>
       <w:r>
         <w:t>1.1</w:t>
       </w:r>
@@ -1861,7 +1957,7 @@
       <w:pPr>
         <w:pStyle w:val="RNF"/>
       </w:pPr>
-      <w:bookmarkStart w:id="2" w:name="_Toc169247429"/>
+      <w:bookmarkStart w:id="2" w:name="_Toc169881701"/>
       <w:r>
         <w:t>Facilidade de uso</w:t>
       </w:r>
@@ -1893,7 +1989,7 @@
           <w:sz w:val="22"/>
           <w:szCs w:val="22"/>
         </w:rPr>
-        <w:t xml:space="preserve">O sistema deve ser intuitivo e de fácil entendimento do usuário. O sistema tem que ser capaz de fornecer instruções em casos de dúvidas.  </w:t>
+        <w:t xml:space="preserve">O sistema deve ser intuitivo e de fácil entendimento do usuário. </w:t>
       </w:r>
     </w:p>
     <w:p>
@@ -1911,7 +2007,7 @@
       <w:pPr>
         <w:pStyle w:val="Ttulo3"/>
       </w:pPr>
-      <w:bookmarkStart w:id="3" w:name="_Toc169247430"/>
+      <w:bookmarkStart w:id="3" w:name="_Toc169881702"/>
       <w:r>
         <w:t>1.</w:t>
       </w:r>
@@ -1924,7 +2020,7 @@
       <w:pPr>
         <w:pStyle w:val="RNF"/>
       </w:pPr>
-      <w:bookmarkStart w:id="4" w:name="_Toc169247431"/>
+      <w:bookmarkStart w:id="4" w:name="_Toc169881703"/>
       <w:r>
         <w:t>Desempenho</w:t>
       </w:r>
@@ -1959,7 +2055,6 @@
         <w:t xml:space="preserve">O sistema deve fornecer respostas rápidas em qualquer consulta e ser responsivo. </w:t>
       </w:r>
     </w:p>
-    <w:p/>
     <w:p>
       <w:pPr>
         <w:pStyle w:val="Ttulo4"/>
@@ -1969,7 +2064,7 @@
       <w:pPr>
         <w:pStyle w:val="Ttulo3"/>
       </w:pPr>
-      <w:bookmarkStart w:id="5" w:name="_Toc169247432"/>
+      <w:bookmarkStart w:id="5" w:name="_Toc169881704"/>
       <w:r>
         <w:t>1.3 Confiabilidade</w:t>
       </w:r>
@@ -1979,7 +2074,7 @@
       <w:pPr>
         <w:pStyle w:val="RNF"/>
       </w:pPr>
-      <w:bookmarkStart w:id="6" w:name="_Toc169247433"/>
+      <w:bookmarkStart w:id="6" w:name="_Toc169881705"/>
       <w:r>
         <w:t>Integridades dos dados</w:t>
       </w:r>
@@ -2023,7 +2118,7 @@
       <w:pPr>
         <w:pStyle w:val="Ttulo3"/>
       </w:pPr>
-      <w:bookmarkStart w:id="7" w:name="_Toc169247434"/>
+      <w:bookmarkStart w:id="7" w:name="_Toc169881706"/>
       <w:r>
         <w:t>1.4 Portabilidade</w:t>
       </w:r>
@@ -2033,9 +2128,12 @@
       <w:pPr>
         <w:pStyle w:val="RNF"/>
       </w:pPr>
-      <w:bookmarkStart w:id="8" w:name="_Toc169247435"/>
-      <w:r>
-        <w:t>Sistema Windows</w:t>
+      <w:bookmarkStart w:id="8" w:name="_Toc169881707"/>
+      <w:r>
+        <w:t xml:space="preserve">Sistema </w:t>
+      </w:r>
+      <w:r>
+        <w:t>Operacional</w:t>
       </w:r>
       <w:bookmarkEnd w:id="8"/>
     </w:p>
@@ -2056,16 +2154,42 @@
           <w:sz w:val="22"/>
           <w:szCs w:val="22"/>
         </w:rPr>
-        <w:t>Descrição: O sistema deve ser compatível com o sistema operacional Windows</w:t>
+        <w:t>Descrição: O sistema deve ser compatível com o sistema</w:t>
+      </w:r>
+      <w:r>
+        <w:rPr>
+          <w:rFonts w:cs="Arial"/>
+          <w:color w:val="auto"/>
+          <w:sz w:val="22"/>
+          <w:szCs w:val="22"/>
+        </w:rPr>
+        <w:t xml:space="preserve"> </w:t>
+      </w:r>
+      <w:r>
+        <w:rPr>
+          <w:rFonts w:cs="Arial"/>
+          <w:color w:val="auto"/>
+          <w:sz w:val="22"/>
+          <w:szCs w:val="22"/>
+        </w:rPr>
+        <w:t>operacional Windows</w:t>
+      </w:r>
+      <w:r>
+        <w:rPr>
+          <w:rFonts w:cs="Arial"/>
+          <w:color w:val="auto"/>
+          <w:sz w:val="22"/>
+          <w:szCs w:val="22"/>
+        </w:rPr>
+        <w:t>.</w:t>
       </w:r>
     </w:p>
     <w:p/>
-    <w:p/>
     <w:p>
       <w:pPr>
         <w:pStyle w:val="Ttulo2"/>
       </w:pPr>
-      <w:bookmarkStart w:id="9" w:name="_Toc169247436"/>
+      <w:bookmarkStart w:id="9" w:name="_Toc169881708"/>
       <w:r>
         <w:t>Organizacional</w:t>
       </w:r>
@@ -2080,7 +2204,7 @@
       <w:pPr>
         <w:pStyle w:val="Ttulo3"/>
       </w:pPr>
-      <w:bookmarkStart w:id="10" w:name="_Toc169247437"/>
+      <w:bookmarkStart w:id="10" w:name="_Toc169881709"/>
       <w:r>
         <w:t>2.1 Entrega</w:t>
       </w:r>
@@ -2091,7 +2215,7 @@
       <w:pPr>
         <w:pStyle w:val="Ttulo3"/>
       </w:pPr>
-      <w:bookmarkStart w:id="11" w:name="_Toc169247438"/>
+      <w:bookmarkStart w:id="11" w:name="_Toc169881710"/>
       <w:r>
         <w:t>2.2 Implementação</w:t>
       </w:r>
@@ -2101,7 +2225,7 @@
       <w:pPr>
         <w:pStyle w:val="RNF"/>
       </w:pPr>
-      <w:bookmarkStart w:id="12" w:name="_Toc169247439"/>
+      <w:bookmarkStart w:id="12" w:name="_Toc169881711"/>
       <w:r>
         <w:t>Codificação em Linguagem Java</w:t>
       </w:r>
@@ -2124,29 +2248,36 @@
           <w:sz w:val="22"/>
           <w:szCs w:val="22"/>
         </w:rPr>
-        <w:t>Descrição: A criação do código deve ser fita usando a linguagem JAVA.</w:t>
+        <w:t>Descrição: A criação do código deve ser f</w:t>
+      </w:r>
+      <w:r>
+        <w:rPr>
+          <w:rFonts w:cs="Arial"/>
+          <w:color w:val="auto"/>
+          <w:sz w:val="22"/>
+          <w:szCs w:val="22"/>
+        </w:rPr>
+        <w:t>eita</w:t>
+      </w:r>
+      <w:r>
+        <w:rPr>
+          <w:rFonts w:cs="Arial"/>
+          <w:color w:val="auto"/>
+          <w:sz w:val="22"/>
+          <w:szCs w:val="22"/>
+        </w:rPr>
+        <w:t xml:space="preserve"> usando a linguagem JAVA.</w:t>
       </w:r>
     </w:p>
     <w:p>
       <w:pPr>
-        <w:pStyle w:val="Ttulo3"/>
-      </w:pPr>
-      <w:bookmarkStart w:id="13" w:name="_Toc169247440"/>
-      <w:r>
-        <w:lastRenderedPageBreak/>
-        <w:t>2.3 Padrão</w:t>
+        <w:pStyle w:val="RNF"/>
+      </w:pPr>
+      <w:bookmarkStart w:id="13" w:name="_Toc169881712"/>
+      <w:r>
+        <w:t>Framework Angular</w:t>
       </w:r>
       <w:bookmarkEnd w:id="13"/>
-    </w:p>
-    <w:p>
-      <w:pPr>
-        <w:pStyle w:val="RNF"/>
-      </w:pPr>
-      <w:bookmarkStart w:id="14" w:name="_Toc169247441"/>
-      <w:r>
-        <w:t>Documentação</w:t>
-      </w:r>
-      <w:bookmarkEnd w:id="14"/>
     </w:p>
     <w:p>
       <w:pPr>
@@ -2165,59 +2296,116 @@
           <w:sz w:val="22"/>
           <w:szCs w:val="22"/>
         </w:rPr>
-        <w:t>Descrição: A documentação de todo o projeto, deve seguir a documentação fornecida pela instituição de ensino FAI.</w:t>
+        <w:t xml:space="preserve">Descrição: </w:t>
+      </w:r>
+      <w:r>
+        <w:rPr>
+          <w:rFonts w:cs="Arial"/>
+          <w:color w:val="auto"/>
+          <w:sz w:val="22"/>
+          <w:szCs w:val="22"/>
+        </w:rPr>
+        <w:t xml:space="preserve">O </w:t>
+      </w:r>
+      <w:r>
+        <w:rPr>
+          <w:rFonts w:cs="Arial"/>
+          <w:color w:val="auto"/>
+          <w:sz w:val="22"/>
+          <w:szCs w:val="22"/>
+        </w:rPr>
+        <w:t>desenvolvimento deve ser feito usando o framework Angular</w:t>
+      </w:r>
+      <w:r>
+        <w:rPr>
+          <w:rFonts w:cs="Arial"/>
+          <w:color w:val="auto"/>
+          <w:sz w:val="22"/>
+          <w:szCs w:val="22"/>
+        </w:rPr>
+        <w:t>.</w:t>
       </w:r>
     </w:p>
     <w:p>
       <w:pPr>
         <w:pStyle w:val="Ttulo3"/>
       </w:pPr>
+      <w:bookmarkStart w:id="14" w:name="_Toc169881713"/>
+      <w:r>
+        <w:lastRenderedPageBreak/>
+        <w:t>2.3 Padrão</w:t>
+      </w:r>
+      <w:bookmarkEnd w:id="14"/>
     </w:p>
     <w:p>
       <w:pPr>
-        <w:pStyle w:val="Ttulo2"/>
-      </w:pPr>
-      <w:bookmarkStart w:id="15" w:name="_Toc169247442"/>
-      <w:r>
-        <w:t>Externo</w:t>
+        <w:pStyle w:val="RNF"/>
+      </w:pPr>
+      <w:bookmarkStart w:id="15" w:name="_Toc169881714"/>
+      <w:r>
+        <w:t>Documentação</w:t>
       </w:r>
       <w:bookmarkEnd w:id="15"/>
     </w:p>
     <w:p>
       <w:pPr>
-        <w:pStyle w:val="Ttulo4"/>
-      </w:pPr>
+        <w:ind w:firstLine="360"/>
+      </w:pPr>
+      <w:r>
+        <w:rPr>
+          <w:rFonts w:cs="Arial"/>
+          <w:color w:val="auto"/>
+          <w:sz w:val="22"/>
+          <w:szCs w:val="22"/>
+        </w:rPr>
+        <w:t>Descrição: A documentação de todo o projeto, deve seguir a documentação fornecida pela instituição de ensino FAI.</w:t>
+      </w:r>
     </w:p>
     <w:p>
       <w:pPr>
+        <w:pStyle w:val="Ttulo2"/>
+      </w:pPr>
+      <w:bookmarkStart w:id="16" w:name="_Toc169881715"/>
+      <w:r>
+        <w:t>Externo</w:t>
+      </w:r>
+      <w:bookmarkEnd w:id="16"/>
+    </w:p>
+    <w:p>
+      <w:pPr>
+        <w:pStyle w:val="Ttulo4"/>
+      </w:pPr>
+    </w:p>
+    <w:p>
+      <w:pPr>
         <w:pStyle w:val="Ttulo3"/>
       </w:pPr>
-      <w:bookmarkStart w:id="16" w:name="_Toc169247443"/>
+      <w:bookmarkStart w:id="17" w:name="_Toc169881716"/>
       <w:r>
         <w:t>3.1 Interoperabilidade</w:t>
       </w:r>
-      <w:bookmarkEnd w:id="16"/>
+      <w:bookmarkEnd w:id="17"/>
     </w:p>
     <w:p/>
     <w:p>
       <w:pPr>
         <w:pStyle w:val="Ttulo3"/>
       </w:pPr>
-      <w:bookmarkStart w:id="17" w:name="_Toc169247444"/>
+      <w:bookmarkStart w:id="18" w:name="_Toc169881717"/>
       <w:r>
         <w:t>3.2 Legal</w:t>
       </w:r>
-      <w:bookmarkEnd w:id="17"/>
+      <w:bookmarkEnd w:id="18"/>
     </w:p>
     <w:p>
       <w:pPr>
         <w:pStyle w:val="RNF"/>
       </w:pPr>
-      <w:bookmarkStart w:id="18" w:name="_Toc169247445"/>
+      <w:bookmarkStart w:id="19" w:name="_Toc169881718"/>
       <w:r>
         <w:t>Segurança</w:t>
       </w:r>
-      <w:bookmarkEnd w:id="18"/>
+      <w:bookmarkEnd w:id="19"/>
     </w:p>
     <w:p>
       <w:pPr>
@@ -2260,11 +2448,11 @@
       <w:pPr>
         <w:pStyle w:val="Ttulo3"/>
       </w:pPr>
-      <w:bookmarkStart w:id="19" w:name="_Toc169247446"/>
+      <w:bookmarkStart w:id="20" w:name="_Toc169881719"/>
       <w:r>
         <w:t>3.3 Ético</w:t>
       </w:r>
-      <w:bookmarkEnd w:id="19"/>
+      <w:bookmarkEnd w:id="20"/>
     </w:p>
     <w:p/>
     <w:p/>
@@ -2506,7 +2694,7 @@
           <v:stroke joinstyle="miter"/>
           <v:path gradientshapeok="t" o:connecttype="rect"/>
         </v:shapetype>
-        <v:shape id="Caixa de Texto 22" o:spid="_x0000_s1025" type="#_x0000_t202" style="position:absolute;margin-left:-86.8pt;margin-top:0;width:26.7pt;height:14.4pt;z-index:251659264;visibility:visible;mso-position-horizontal:right;mso-position-horizontal-relative:left-margin-area;mso-position-vertical-relative:bottom-margin-area;mso-width-relative:margin;mso-height-relative:margin" o:gfxdata="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" filled="f" stroked="f" strokeweight=".5pt">
+        <v:shape id="Caixa de Texto 22" o:spid="_x0000_s1025" type="#_x0000_t202" style="position:absolute;margin-left:-135.8pt;margin-top:0;width:26.7pt;height:14.4pt;z-index:251659264;visibility:visible;mso-position-horizontal:right;mso-position-horizontal-relative:left-margin-area;mso-position-vertical-relative:bottom-margin-area;mso-width-relative:margin;mso-height-relative:margin" o:gfxdata="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" filled="f" stroked="f" strokeweight=".5pt">
           <v:textbox style="mso-fit-shape-to-text:t" inset="0,0,0,0">
             <w:txbxContent>
               <w:p>
@@ -3092,6 +3280,9 @@
     <w:abstractNumId w:val="3"/>
   </w:num>
   <w:num w:numId="16" w16cid:durableId="1864854216">
+    <w:abstractNumId w:val="3"/>
+  </w:num>
+  <w:num w:numId="17" w16cid:durableId="653680960">
     <w:abstractNumId w:val="3"/>
   </w:num>
 </w:numbering>
@@ -4430,13 +4621,16 @@
     <w:rsid w:val="0020562A"/>
     <w:rsid w:val="002512EE"/>
     <w:rsid w:val="003033BA"/>
+    <w:rsid w:val="003823BE"/>
     <w:rsid w:val="003C1E1D"/>
+    <w:rsid w:val="00491764"/>
     <w:rsid w:val="00552229"/>
     <w:rsid w:val="00570693"/>
     <w:rsid w:val="00704804"/>
     <w:rsid w:val="007A3602"/>
     <w:rsid w:val="007F0F68"/>
     <w:rsid w:val="00851622"/>
+    <w:rsid w:val="008C682E"/>
     <w:rsid w:val="00970072"/>
     <w:rsid w:val="00A244A1"/>
     <w:rsid w:val="00A52B08"/>
@@ -4900,19 +5094,6 @@
     <w:semiHidden/>
     <w:unhideWhenUsed/>
   </w:style>
-  <w:style w:type="paragraph" w:customStyle="1" w:styleId="D6BD896090864B81942264EC214D3657">
-    <w:name w:val="D6BD896090864B81942264EC214D3657"/>
-    <w:rsid w:val="00B37D55"/>
-    <w:pPr>
-      <w:spacing w:line="278" w:lineRule="auto"/>
-    </w:pPr>
-    <w:rPr>
-      <w:kern w:val="2"/>
-      <w:sz w:val="24"/>
-      <w:szCs w:val="24"/>
-      <w14:ligatures w14:val="standardContextual"/>
-    </w:rPr>
-  </w:style>
   <w:style w:type="paragraph" w:customStyle="1" w:styleId="E914DB9B81AE47DDB5A0D55CB0F3A877">
     <w:name w:val="E914DB9B81AE47DDB5A0D55CB0F3A877"/>
     <w:rsid w:val="00EA760E"/>
@@ -4925,71 +5106,6 @@
     <w:rsid w:val="00175C27"/>
     <w:rPr>
       <w:color w:val="808080"/>
-    </w:rPr>
-  </w:style>
-  <w:style w:type="paragraph" w:customStyle="1" w:styleId="17CD28DB6E68464D927487BE5AECD5F3">
-    <w:name w:val="17CD28DB6E68464D927487BE5AECD5F3"/>
-    <w:rsid w:val="00B37D55"/>
-    <w:pPr>
-      <w:spacing w:line="278" w:lineRule="auto"/>
-    </w:pPr>
-    <w:rPr>
-      <w:kern w:val="2"/>
-      <w:sz w:val="24"/>
-      <w:szCs w:val="24"/>
-      <w14:ligatures w14:val="standardContextual"/>
-    </w:rPr>
-  </w:style>
-  <w:style w:type="paragraph" w:customStyle="1" w:styleId="AB386A90F46B498C852A8A76443EB553">
-    <w:name w:val="AB386A90F46B498C852A8A76443EB553"/>
-    <w:rsid w:val="00B37D55"/>
-    <w:pPr>
-      <w:spacing w:line="278" w:lineRule="auto"/>
-    </w:pPr>
-    <w:rPr>
-      <w:kern w:val="2"/>
-      <w:sz w:val="24"/>
-      <w:szCs w:val="24"/>
-      <w14:ligatures w14:val="standardContextual"/>
-    </w:rPr>
-  </w:style>
-  <w:style w:type="paragraph" w:customStyle="1" w:styleId="C433B9EB6DFF4F348B93B722B4F0D81F">
-    <w:name w:val="C433B9EB6DFF4F348B93B722B4F0D81F"/>
-    <w:rsid w:val="00B37D55"/>
-    <w:pPr>
-      <w:spacing w:line="278" w:lineRule="auto"/>
-    </w:pPr>
-    <w:rPr>
-      <w:kern w:val="2"/>
-      <w:sz w:val="24"/>
-      <w:szCs w:val="24"/>
-      <w14:ligatures w14:val="standardContextual"/>
-    </w:rPr>
-  </w:style>
-  <w:style w:type="paragraph" w:customStyle="1" w:styleId="86C46B2E7D5B4689AEA891FF7E61177F">
-    <w:name w:val="86C46B2E7D5B4689AEA891FF7E61177F"/>
-    <w:rsid w:val="00B37D55"/>
-    <w:pPr>
-      <w:spacing w:line="278" w:lineRule="auto"/>
-    </w:pPr>
-    <w:rPr>
-      <w:kern w:val="2"/>
-      <w:sz w:val="24"/>
-      <w:szCs w:val="24"/>
-      <w14:ligatures w14:val="standardContextual"/>
-    </w:rPr>
-  </w:style>
-  <w:style w:type="paragraph" w:customStyle="1" w:styleId="43F9223095D64F38813B353E77BC631A">
-    <w:name w:val="43F9223095D64F38813B353E77BC631A"/>
-    <w:rsid w:val="00B37D55"/>
-    <w:pPr>
-      <w:spacing w:line="278" w:lineRule="auto"/>
-    </w:pPr>
-    <w:rPr>
-      <w:kern w:val="2"/>
-      <w:sz w:val="24"/>
-      <w:szCs w:val="24"/>
-      <w14:ligatures w14:val="standardContextual"/>
     </w:rPr>
   </w:style>
 </w:styles>

</xml_diff>